<commit_message>
completed Q2 and Q3
</commit_message>
<xml_diff>
--- a/Comp 4735 Lab 4 Fall Jens Christiansen.docx
+++ b/Comp 4735 Lab 4 Fall Jens Christiansen.docx
@@ -161,6 +161,674 @@
     <w:p>
       <w:pPr>
         <w:pStyle w:val="ListParagraph"/>
+      </w:pPr>
+    </w:p>
+    <w:p>
+      <w:pPr>
+        <w:pStyle w:val="ListParagraph"/>
+        <w:rPr>
+          <w:color w:val="4F81BD" w:themeColor="accent1"/>
+        </w:rPr>
+      </w:pPr>
+      <w:r>
+        <w:rPr>
+          <w:color w:val="4F81BD" w:themeColor="accent1"/>
+        </w:rPr>
+        <w:t xml:space="preserve">A </w:t>
+      </w:r>
+      <w:r>
+        <w:rPr>
+          <w:color w:val="4F81BD" w:themeColor="accent1"/>
+        </w:rPr>
+        <w:t>race condition</w:t>
+      </w:r>
+      <w:r>
+        <w:rPr>
+          <w:color w:val="4F81BD" w:themeColor="accent1"/>
+        </w:rPr>
+        <w:t xml:space="preserve"> is a situation where the outcome is determined by the </w:t>
+      </w:r>
+      <w:r>
+        <w:rPr>
+          <w:color w:val="4F81BD" w:themeColor="accent1"/>
+        </w:rPr>
+        <w:t>speed in which various threads or processes manipulate shared data</w:t>
+      </w:r>
+      <w:r>
+        <w:rPr>
+          <w:color w:val="4F81BD" w:themeColor="accent1"/>
+        </w:rPr>
+        <w:t xml:space="preserve">. </w:t>
+      </w:r>
+      <w:r>
+        <w:rPr>
+          <w:color w:val="4F81BD" w:themeColor="accent1"/>
+        </w:rPr>
+        <w:t>A race condition is a stochastic system</w:t>
+      </w:r>
+      <w:r>
+        <w:rPr>
+          <w:color w:val="4F81BD" w:themeColor="accent1"/>
+        </w:rPr>
+        <w:t xml:space="preserve"> in which the designer must implement proper concurrency</w:t>
+      </w:r>
+      <w:r>
+        <w:rPr>
+          <w:color w:val="4F81BD" w:themeColor="accent1"/>
+        </w:rPr>
+        <w:t xml:space="preserve"> </w:t>
+      </w:r>
+      <w:r>
+        <w:rPr>
+          <w:color w:val="4F81BD" w:themeColor="accent1"/>
+        </w:rPr>
+        <w:t>mechanisms</w:t>
+      </w:r>
+      <w:r>
+        <w:rPr>
+          <w:color w:val="4F81BD" w:themeColor="accent1"/>
+        </w:rPr>
+        <w:t xml:space="preserve"> t</w:t>
+      </w:r>
+      <w:r>
+        <w:rPr>
+          <w:color w:val="4F81BD" w:themeColor="accent1"/>
+        </w:rPr>
+        <w:t>hrough techniques such as the use of se</w:t>
+      </w:r>
+      <w:r>
+        <w:rPr>
+          <w:color w:val="4F81BD" w:themeColor="accent1"/>
+        </w:rPr>
+        <w:t>m</w:t>
+      </w:r>
+      <w:r>
+        <w:rPr>
+          <w:color w:val="4F81BD" w:themeColor="accent1"/>
+        </w:rPr>
+        <w:t>aphores, mutexes, and monitors.</w:t>
+      </w:r>
+      <w:r>
+        <w:rPr>
+          <w:color w:val="4F81BD" w:themeColor="accent1"/>
+        </w:rPr>
+        <w:t xml:space="preserve"> An example </w:t>
+      </w:r>
+      <w:r>
+        <w:rPr>
+          <w:color w:val="4F81BD" w:themeColor="accent1"/>
+        </w:rPr>
+        <w:t>of a race condition</w:t>
+      </w:r>
+      <w:r>
+        <w:rPr>
+          <w:color w:val="4F81BD" w:themeColor="accent1"/>
+        </w:rPr>
+        <w:t xml:space="preserve"> is where two processes are incrementing a shared variable x = 0. If Process 1 (P1) loads the variable at the same time as Process 2 (P2) loads it, then both processes will have x = 0. When they</w:t>
+      </w:r>
+      <w:r>
+        <w:rPr>
+          <w:color w:val="4F81BD" w:themeColor="accent1"/>
+        </w:rPr>
+        <w:t xml:space="preserve"> each</w:t>
+      </w:r>
+      <w:r>
+        <w:rPr>
+          <w:color w:val="4F81BD" w:themeColor="accent1"/>
+        </w:rPr>
+        <w:t xml:space="preserve"> increment and </w:t>
+      </w:r>
+      <w:r>
+        <w:rPr>
+          <w:color w:val="4F81BD" w:themeColor="accent1"/>
+        </w:rPr>
+        <w:t xml:space="preserve">then </w:t>
+      </w:r>
+      <w:r>
+        <w:rPr>
+          <w:color w:val="4F81BD" w:themeColor="accent1"/>
+        </w:rPr>
+        <w:t>store x back into memory</w:t>
+      </w:r>
+      <w:r>
+        <w:rPr>
+          <w:color w:val="4F81BD" w:themeColor="accent1"/>
+        </w:rPr>
+        <w:t xml:space="preserve">, x will </w:t>
+      </w:r>
+      <w:r>
+        <w:rPr>
+          <w:color w:val="4F81BD" w:themeColor="accent1"/>
+        </w:rPr>
+        <w:t>hold the value of 1, as opposed to 2</w:t>
+      </w:r>
+      <w:r>
+        <w:rPr>
+          <w:color w:val="4F81BD" w:themeColor="accent1"/>
+        </w:rPr>
+        <w:t>,</w:t>
+      </w:r>
+      <w:r>
+        <w:rPr>
+          <w:color w:val="4F81BD" w:themeColor="accent1"/>
+        </w:rPr>
+        <w:t xml:space="preserve"> as we might expect when the </w:t>
+      </w:r>
+      <w:r>
+        <w:rPr>
+          <w:color w:val="4F81BD" w:themeColor="accent1"/>
+        </w:rPr>
+        <w:t xml:space="preserve">two </w:t>
+      </w:r>
+      <w:r>
+        <w:rPr>
+          <w:color w:val="4F81BD" w:themeColor="accent1"/>
+        </w:rPr>
+        <w:t>Processes increment x.</w:t>
+      </w:r>
+    </w:p>
+    <w:p>
+      <w:pPr>
+        <w:pStyle w:val="ListParagraph"/>
+        <w:rPr>
+          <w:color w:val="4F81BD" w:themeColor="accent1"/>
+        </w:rPr>
+      </w:pPr>
+    </w:p>
+    <w:tbl>
+      <w:tblPr>
+        <w:tblStyle w:val="TableGridLight"/>
+        <w:tblW w:w="0" w:type="auto"/>
+        <w:tblInd w:w="1276" w:type="dxa"/>
+        <w:tblBorders>
+          <w:top w:val="none" w:sz="0" w:space="0" w:color="auto"/>
+          <w:left w:val="none" w:sz="0" w:space="0" w:color="auto"/>
+          <w:bottom w:val="none" w:sz="0" w:space="0" w:color="auto"/>
+          <w:right w:val="none" w:sz="0" w:space="0" w:color="auto"/>
+          <w:insideH w:val="none" w:sz="0" w:space="0" w:color="auto"/>
+          <w:insideV w:val="none" w:sz="0" w:space="0" w:color="auto"/>
+        </w:tblBorders>
+        <w:tblLook w:val="04A0" w:firstRow="1" w:lastRow="0" w:firstColumn="1" w:lastColumn="0" w:noHBand="0" w:noVBand="1"/>
+      </w:tblPr>
+      <w:tblGrid>
+        <w:gridCol w:w="3039"/>
+        <w:gridCol w:w="3198"/>
+      </w:tblGrid>
+      <w:tr>
+        <w:tc>
+          <w:tcPr>
+            <w:tcW w:w="3039" w:type="dxa"/>
+          </w:tcPr>
+          <w:p>
+            <w:pPr>
+              <w:pStyle w:val="ListParagraph"/>
+              <w:ind w:left="0"/>
+              <w:rPr>
+                <w:color w:val="4F81BD" w:themeColor="accent1"/>
+              </w:rPr>
+            </w:pPr>
+            <w:r>
+              <w:rPr>
+                <w:color w:val="4F81BD" w:themeColor="accent1"/>
+              </w:rPr>
+              <w:t>Process 1 {</w:t>
+            </w:r>
+          </w:p>
+          <w:p>
+            <w:pPr>
+              <w:pStyle w:val="ListParagraph"/>
+              <w:ind w:left="0"/>
+              <w:rPr>
+                <w:color w:val="4F81BD" w:themeColor="accent1"/>
+              </w:rPr>
+            </w:pPr>
+            <w:r>
+              <w:rPr>
+                <w:color w:val="4F81BD" w:themeColor="accent1"/>
+              </w:rPr>
+              <w:tab/>
+              <w:t>Shared int x;</w:t>
+            </w:r>
+          </w:p>
+          <w:p>
+            <w:pPr>
+              <w:pStyle w:val="ListParagraph"/>
+              <w:ind w:left="0"/>
+              <w:rPr>
+                <w:color w:val="4F81BD" w:themeColor="accent1"/>
+              </w:rPr>
+            </w:pPr>
+            <w:r>
+              <w:rPr>
+                <w:color w:val="4F81BD" w:themeColor="accent1"/>
+              </w:rPr>
+              <w:tab/>
+              <w:t>x++;</w:t>
+            </w:r>
+          </w:p>
+          <w:p>
+            <w:pPr>
+              <w:pStyle w:val="ListParagraph"/>
+              <w:ind w:left="0"/>
+              <w:rPr>
+                <w:color w:val="4F81BD" w:themeColor="accent1"/>
+              </w:rPr>
+            </w:pPr>
+            <w:r>
+              <w:rPr>
+                <w:color w:val="4F81BD" w:themeColor="accent1"/>
+              </w:rPr>
+              <w:tab/>
+              <w:t>printf(“x is %d”, x);</w:t>
+            </w:r>
+          </w:p>
+          <w:p>
+            <w:pPr>
+              <w:pStyle w:val="ListParagraph"/>
+              <w:ind w:left="0"/>
+              <w:rPr>
+                <w:color w:val="4F81BD" w:themeColor="accent1"/>
+              </w:rPr>
+            </w:pPr>
+            <w:r>
+              <w:rPr>
+                <w:color w:val="4F81BD" w:themeColor="accent1"/>
+              </w:rPr>
+              <w:t>}</w:t>
+            </w:r>
+          </w:p>
+          <w:p>
+            <w:pPr>
+              <w:pStyle w:val="ListParagraph"/>
+              <w:ind w:left="0"/>
+              <w:rPr>
+                <w:color w:val="4F81BD" w:themeColor="accent1"/>
+              </w:rPr>
+            </w:pPr>
+          </w:p>
+        </w:tc>
+        <w:tc>
+          <w:tcPr>
+            <w:tcW w:w="3198" w:type="dxa"/>
+          </w:tcPr>
+          <w:p>
+            <w:pPr>
+              <w:pStyle w:val="ListParagraph"/>
+              <w:ind w:left="0"/>
+              <w:rPr>
+                <w:color w:val="4F81BD" w:themeColor="accent1"/>
+              </w:rPr>
+            </w:pPr>
+            <w:r>
+              <w:rPr>
+                <w:color w:val="4F81BD" w:themeColor="accent1"/>
+              </w:rPr>
+              <w:t>Process 2</w:t>
+            </w:r>
+            <w:r>
+              <w:rPr>
+                <w:color w:val="4F81BD" w:themeColor="accent1"/>
+              </w:rPr>
+              <w:t xml:space="preserve"> {</w:t>
+            </w:r>
+          </w:p>
+          <w:p>
+            <w:pPr>
+              <w:pStyle w:val="ListParagraph"/>
+              <w:ind w:left="0"/>
+              <w:rPr>
+                <w:color w:val="4F81BD" w:themeColor="accent1"/>
+              </w:rPr>
+            </w:pPr>
+            <w:r>
+              <w:rPr>
+                <w:color w:val="4F81BD" w:themeColor="accent1"/>
+              </w:rPr>
+              <w:tab/>
+              <w:t>Shared int x;</w:t>
+            </w:r>
+          </w:p>
+          <w:p>
+            <w:pPr>
+              <w:pStyle w:val="ListParagraph"/>
+              <w:ind w:left="0"/>
+              <w:rPr>
+                <w:color w:val="4F81BD" w:themeColor="accent1"/>
+              </w:rPr>
+            </w:pPr>
+            <w:r>
+              <w:rPr>
+                <w:color w:val="4F81BD" w:themeColor="accent1"/>
+              </w:rPr>
+              <w:tab/>
+              <w:t>x++;</w:t>
+            </w:r>
+          </w:p>
+          <w:p>
+            <w:pPr>
+              <w:pStyle w:val="ListParagraph"/>
+              <w:ind w:left="0"/>
+              <w:rPr>
+                <w:color w:val="4F81BD" w:themeColor="accent1"/>
+              </w:rPr>
+            </w:pPr>
+            <w:r>
+              <w:rPr>
+                <w:color w:val="4F81BD" w:themeColor="accent1"/>
+              </w:rPr>
+              <w:tab/>
+              <w:t>printf(“x is %d”, x);</w:t>
+            </w:r>
+          </w:p>
+          <w:p>
+            <w:pPr>
+              <w:pStyle w:val="ListParagraph"/>
+              <w:ind w:left="0"/>
+              <w:rPr>
+                <w:color w:val="4F81BD" w:themeColor="accent1"/>
+              </w:rPr>
+            </w:pPr>
+            <w:r>
+              <w:rPr>
+                <w:color w:val="4F81BD" w:themeColor="accent1"/>
+              </w:rPr>
+              <w:t>}</w:t>
+            </w:r>
+          </w:p>
+          <w:p>
+            <w:pPr>
+              <w:pStyle w:val="ListParagraph"/>
+              <w:ind w:left="0"/>
+              <w:rPr>
+                <w:color w:val="4F81BD" w:themeColor="accent1"/>
+              </w:rPr>
+            </w:pPr>
+          </w:p>
+        </w:tc>
+      </w:tr>
+    </w:tbl>
+    <w:p>
+      <w:pPr>
+        <w:pStyle w:val="ListParagraph"/>
+        <w:rPr>
+          <w:color w:val="4F81BD" w:themeColor="accent1"/>
+        </w:rPr>
+      </w:pPr>
+    </w:p>
+    <w:p>
+      <w:pPr>
+        <w:pStyle w:val="ListParagraph"/>
+        <w:rPr>
+          <w:color w:val="4F81BD" w:themeColor="accent1"/>
+        </w:rPr>
+      </w:pPr>
+    </w:p>
+    <w:p>
+      <w:pPr>
+        <w:pStyle w:val="ListParagraph"/>
+        <w:rPr>
+          <w:color w:val="4F81BD" w:themeColor="accent1"/>
+        </w:rPr>
+      </w:pPr>
+      <w:r>
+        <w:rPr>
+          <w:color w:val="4F81BD" w:themeColor="accent1"/>
+        </w:rPr>
+        <w:t xml:space="preserve">The </w:t>
+      </w:r>
+      <w:r>
+        <w:rPr>
+          <w:color w:val="4F81BD" w:themeColor="accent1"/>
+        </w:rPr>
+        <w:t xml:space="preserve">following </w:t>
+      </w:r>
+      <w:r>
+        <w:rPr>
+          <w:color w:val="4F81BD" w:themeColor="accent1"/>
+        </w:rPr>
+        <w:t xml:space="preserve">time slices may </w:t>
+      </w:r>
+      <w:r>
+        <w:rPr>
+          <w:color w:val="4F81BD" w:themeColor="accent1"/>
+        </w:rPr>
+        <w:t>occur</w:t>
+      </w:r>
+      <w:r>
+        <w:rPr>
+          <w:color w:val="4F81BD" w:themeColor="accent1"/>
+        </w:rPr>
+        <w:t>, which would</w:t>
+      </w:r>
+      <w:r>
+        <w:rPr>
+          <w:color w:val="4F81BD" w:themeColor="accent1"/>
+        </w:rPr>
+        <w:t xml:space="preserve"> result in an unexpected output:</w:t>
+      </w:r>
+    </w:p>
+    <w:p>
+      <w:pPr>
+        <w:pStyle w:val="ListParagraph"/>
+        <w:rPr>
+          <w:color w:val="4F81BD" w:themeColor="accent1"/>
+        </w:rPr>
+      </w:pPr>
+    </w:p>
+    <w:p>
+      <w:pPr>
+        <w:pStyle w:val="ListParagraph"/>
+        <w:rPr>
+          <w:color w:val="4F81BD" w:themeColor="accent1"/>
+        </w:rPr>
+      </w:pPr>
+      <w:r>
+        <w:rPr>
+          <w:color w:val="4F81BD" w:themeColor="accent1"/>
+        </w:rPr>
+        <w:t xml:space="preserve">P1: </w:t>
+      </w:r>
+      <w:r>
+        <w:rPr>
+          <w:color w:val="4F81BD" w:themeColor="accent1"/>
+        </w:rPr>
+        <w:t>Load x into register</w:t>
+      </w:r>
+      <w:r>
+        <w:rPr>
+          <w:color w:val="4F81BD" w:themeColor="accent1"/>
+        </w:rPr>
+        <w:t>;</w:t>
+      </w:r>
+      <w:r>
+        <w:rPr>
+          <w:color w:val="4F81BD" w:themeColor="accent1"/>
+        </w:rPr>
+        <w:t xml:space="preserve"> // x = 0</w:t>
+      </w:r>
+    </w:p>
+    <w:p>
+      <w:pPr>
+        <w:pStyle w:val="ListParagraph"/>
+        <w:rPr>
+          <w:color w:val="4F81BD" w:themeColor="accent1"/>
+        </w:rPr>
+      </w:pPr>
+      <w:r>
+        <w:rPr>
+          <w:color w:val="4F81BD" w:themeColor="accent1"/>
+        </w:rPr>
+        <w:t xml:space="preserve">P2: </w:t>
+      </w:r>
+      <w:r>
+        <w:rPr>
+          <w:color w:val="4F81BD" w:themeColor="accent1"/>
+        </w:rPr>
+        <w:t>Load x into register</w:t>
+      </w:r>
+      <w:r>
+        <w:rPr>
+          <w:color w:val="4F81BD" w:themeColor="accent1"/>
+        </w:rPr>
+        <w:t>;</w:t>
+      </w:r>
+      <w:r>
+        <w:rPr>
+          <w:color w:val="4F81BD" w:themeColor="accent1"/>
+        </w:rPr>
+        <w:t xml:space="preserve"> // x = 0</w:t>
+      </w:r>
+    </w:p>
+    <w:p>
+      <w:pPr>
+        <w:pStyle w:val="ListParagraph"/>
+        <w:rPr>
+          <w:color w:val="4F81BD" w:themeColor="accent1"/>
+        </w:rPr>
+      </w:pPr>
+      <w:r>
+        <w:rPr>
+          <w:color w:val="4F81BD" w:themeColor="accent1"/>
+        </w:rPr>
+        <w:t xml:space="preserve">P1: </w:t>
+      </w:r>
+      <w:r>
+        <w:rPr>
+          <w:color w:val="4F81BD" w:themeColor="accent1"/>
+        </w:rPr>
+        <w:t>Increment x</w:t>
+      </w:r>
+      <w:r>
+        <w:rPr>
+          <w:color w:val="4F81BD" w:themeColor="accent1"/>
+        </w:rPr>
+        <w:t>;</w:t>
+      </w:r>
+      <w:r>
+        <w:rPr>
+          <w:color w:val="4F81BD" w:themeColor="accent1"/>
+        </w:rPr>
+        <w:t xml:space="preserve"> // x = 1</w:t>
+      </w:r>
+    </w:p>
+    <w:p>
+      <w:pPr>
+        <w:pStyle w:val="ListParagraph"/>
+        <w:rPr>
+          <w:color w:val="4F81BD" w:themeColor="accent1"/>
+        </w:rPr>
+      </w:pPr>
+      <w:r>
+        <w:rPr>
+          <w:color w:val="4F81BD" w:themeColor="accent1"/>
+        </w:rPr>
+        <w:t xml:space="preserve">P2: </w:t>
+      </w:r>
+      <w:r>
+        <w:rPr>
+          <w:color w:val="4F81BD" w:themeColor="accent1"/>
+        </w:rPr>
+        <w:t>Increment x</w:t>
+      </w:r>
+      <w:r>
+        <w:rPr>
+          <w:color w:val="4F81BD" w:themeColor="accent1"/>
+        </w:rPr>
+        <w:t>;</w:t>
+      </w:r>
+      <w:r>
+        <w:rPr>
+          <w:color w:val="4F81BD" w:themeColor="accent1"/>
+        </w:rPr>
+        <w:t xml:space="preserve"> // x = 1</w:t>
+      </w:r>
+    </w:p>
+    <w:p>
+      <w:pPr>
+        <w:pStyle w:val="ListParagraph"/>
+        <w:rPr>
+          <w:color w:val="4F81BD" w:themeColor="accent1"/>
+        </w:rPr>
+      </w:pPr>
+      <w:r>
+        <w:rPr>
+          <w:color w:val="4F81BD" w:themeColor="accent1"/>
+        </w:rPr>
+        <w:t xml:space="preserve">P1: </w:t>
+      </w:r>
+      <w:r>
+        <w:rPr>
+          <w:color w:val="4F81BD" w:themeColor="accent1"/>
+        </w:rPr>
+        <w:t>Store x back into memory</w:t>
+      </w:r>
+      <w:r>
+        <w:rPr>
+          <w:color w:val="4F81BD" w:themeColor="accent1"/>
+        </w:rPr>
+        <w:t>;</w:t>
+      </w:r>
+      <w:r>
+        <w:rPr>
+          <w:color w:val="4F81BD" w:themeColor="accent1"/>
+        </w:rPr>
+        <w:t xml:space="preserve"> // x = 1</w:t>
+      </w:r>
+    </w:p>
+    <w:p>
+      <w:pPr>
+        <w:pStyle w:val="ListParagraph"/>
+        <w:rPr>
+          <w:color w:val="4F81BD" w:themeColor="accent1"/>
+        </w:rPr>
+      </w:pPr>
+      <w:r>
+        <w:rPr>
+          <w:color w:val="4F81BD" w:themeColor="accent1"/>
+        </w:rPr>
+        <w:t xml:space="preserve">P2: </w:t>
+      </w:r>
+      <w:r>
+        <w:rPr>
+          <w:color w:val="4F81BD" w:themeColor="accent1"/>
+        </w:rPr>
+        <w:t>Store x back into memory</w:t>
+      </w:r>
+      <w:r>
+        <w:rPr>
+          <w:color w:val="4F81BD" w:themeColor="accent1"/>
+        </w:rPr>
+        <w:t>;</w:t>
+      </w:r>
+      <w:r>
+        <w:rPr>
+          <w:color w:val="4F81BD" w:themeColor="accent1"/>
+        </w:rPr>
+        <w:t xml:space="preserve"> // x = 1</w:t>
+      </w:r>
+    </w:p>
+    <w:p>
+      <w:pPr>
+        <w:pStyle w:val="ListParagraph"/>
+        <w:rPr>
+          <w:color w:val="4F81BD" w:themeColor="accent1"/>
+        </w:rPr>
+      </w:pPr>
+      <w:r>
+        <w:rPr>
+          <w:color w:val="4F81BD" w:themeColor="accent1"/>
+        </w:rPr>
+        <w:t>P1: printf(“x is %d”, x); // “x is 1”</w:t>
+      </w:r>
+    </w:p>
+    <w:p>
+      <w:pPr>
+        <w:pStyle w:val="ListParagraph"/>
+      </w:pPr>
+    </w:p>
+    <w:p>
+      <w:pPr>
+        <w:pStyle w:val="ListParagraph"/>
         <w:numPr>
           <w:ilvl w:val="0"/>
           <w:numId w:val="6"/>
@@ -173,6 +841,275 @@
     <w:p>
       <w:pPr>
         <w:pStyle w:val="ListParagraph"/>
+      </w:pPr>
+    </w:p>
+    <w:p>
+      <w:pPr>
+        <w:pStyle w:val="ListParagraph"/>
+        <w:rPr>
+          <w:color w:val="4F81BD" w:themeColor="accent1"/>
+        </w:rPr>
+      </w:pPr>
+      <w:r>
+        <w:rPr>
+          <w:color w:val="4F81BD" w:themeColor="accent1"/>
+        </w:rPr>
+        <w:t xml:space="preserve">Mutual exclusion is a concept where a </w:t>
+      </w:r>
+      <w:r>
+        <w:rPr>
+          <w:color w:val="4F81BD" w:themeColor="accent1"/>
+        </w:rPr>
+        <w:t>process or thread has exclusive access to a shared resource. When the process or thread accesses this resource, it “locks”</w:t>
+      </w:r>
+      <w:r>
+        <w:rPr>
+          <w:color w:val="4F81BD" w:themeColor="accent1"/>
+        </w:rPr>
+        <w:t xml:space="preserve"> its availability, and no other </w:t>
+      </w:r>
+      <w:r>
+        <w:rPr>
+          <w:color w:val="4F81BD" w:themeColor="accent1"/>
+        </w:rPr>
+        <w:t xml:space="preserve">process or thread </w:t>
+      </w:r>
+      <w:r>
+        <w:rPr>
+          <w:color w:val="4F81BD" w:themeColor="accent1"/>
+        </w:rPr>
+        <w:t xml:space="preserve">can manipulate that resource. </w:t>
+      </w:r>
+      <w:r>
+        <w:rPr>
+          <w:color w:val="4F81BD" w:themeColor="accent1"/>
+        </w:rPr>
+        <w:t xml:space="preserve">Once the process has finished using the resource, it will “unlock” it </w:t>
+      </w:r>
+      <w:r>
+        <w:rPr>
+          <w:color w:val="4F81BD" w:themeColor="accent1"/>
+        </w:rPr>
+        <w:t xml:space="preserve">for other processes or threads </w:t>
+      </w:r>
+      <w:r>
+        <w:rPr>
+          <w:color w:val="4F81BD" w:themeColor="accent1"/>
+        </w:rPr>
+        <w:t>to access.</w:t>
+      </w:r>
+    </w:p>
+    <w:p>
+      <w:pPr>
+        <w:pStyle w:val="ListParagraph"/>
+        <w:rPr>
+          <w:color w:val="4F81BD" w:themeColor="accent1"/>
+        </w:rPr>
+      </w:pPr>
+    </w:p>
+    <w:p>
+      <w:pPr>
+        <w:pStyle w:val="ListParagraph"/>
+        <w:rPr>
+          <w:color w:val="4F81BD" w:themeColor="accent1"/>
+        </w:rPr>
+      </w:pPr>
+      <w:r>
+        <w:rPr>
+          <w:color w:val="4F81BD" w:themeColor="accent1"/>
+        </w:rPr>
+        <w:t>Requirements for Mutual Exclusion</w:t>
+      </w:r>
+    </w:p>
+    <w:p>
+      <w:pPr>
+        <w:pStyle w:val="ListParagraph"/>
+        <w:numPr>
+          <w:ilvl w:val="0"/>
+          <w:numId w:val="11"/>
+        </w:numPr>
+        <w:rPr>
+          <w:color w:val="4F81BD" w:themeColor="accent1"/>
+        </w:rPr>
+      </w:pPr>
+      <w:r>
+        <w:rPr>
+          <w:color w:val="4F81BD" w:themeColor="accent1"/>
+        </w:rPr>
+        <w:t>Must be enforced</w:t>
+      </w:r>
+    </w:p>
+    <w:p>
+      <w:pPr>
+        <w:pStyle w:val="ListParagraph"/>
+        <w:numPr>
+          <w:ilvl w:val="0"/>
+          <w:numId w:val="11"/>
+        </w:numPr>
+        <w:rPr>
+          <w:color w:val="4F81BD" w:themeColor="accent1"/>
+        </w:rPr>
+      </w:pPr>
+      <w:r>
+        <w:rPr>
+          <w:color w:val="4F81BD" w:themeColor="accent1"/>
+        </w:rPr>
+        <w:t>A process that halts must do so without interferin</w:t>
+      </w:r>
+      <w:r>
+        <w:rPr>
+          <w:color w:val="4F81BD" w:themeColor="accent1"/>
+        </w:rPr>
+        <w:t>g</w:t>
+      </w:r>
+      <w:r>
+        <w:rPr>
+          <w:color w:val="4F81BD" w:themeColor="accent1"/>
+        </w:rPr>
+        <w:t xml:space="preserve"> with other processes</w:t>
+      </w:r>
+    </w:p>
+    <w:p>
+      <w:pPr>
+        <w:pStyle w:val="ListParagraph"/>
+        <w:numPr>
+          <w:ilvl w:val="0"/>
+          <w:numId w:val="11"/>
+        </w:numPr>
+        <w:rPr>
+          <w:color w:val="4F81BD" w:themeColor="accent1"/>
+        </w:rPr>
+      </w:pPr>
+      <w:r>
+        <w:rPr>
+          <w:color w:val="4F81BD" w:themeColor="accent1"/>
+        </w:rPr>
+        <w:t>No deadlocks or starvation</w:t>
+      </w:r>
+    </w:p>
+    <w:p>
+      <w:pPr>
+        <w:pStyle w:val="ListParagraph"/>
+        <w:numPr>
+          <w:ilvl w:val="0"/>
+          <w:numId w:val="11"/>
+        </w:numPr>
+        <w:rPr>
+          <w:color w:val="4F81BD" w:themeColor="accent1"/>
+        </w:rPr>
+      </w:pPr>
+      <w:r>
+        <w:rPr>
+          <w:color w:val="4F81BD" w:themeColor="accent1"/>
+        </w:rPr>
+        <w:t>A process must not be denied access to a critical section when there is no other process using it</w:t>
+      </w:r>
+    </w:p>
+    <w:p>
+      <w:pPr>
+        <w:pStyle w:val="ListParagraph"/>
+        <w:numPr>
+          <w:ilvl w:val="0"/>
+          <w:numId w:val="11"/>
+        </w:numPr>
+        <w:rPr>
+          <w:color w:val="4F81BD" w:themeColor="accent1"/>
+        </w:rPr>
+      </w:pPr>
+      <w:r>
+        <w:rPr>
+          <w:color w:val="4F81BD" w:themeColor="accent1"/>
+        </w:rPr>
+        <w:lastRenderedPageBreak/>
+        <w:t>No assumptions are made about relative process speeds or number of processes</w:t>
+      </w:r>
+    </w:p>
+    <w:p>
+      <w:pPr>
+        <w:pStyle w:val="ListParagraph"/>
+        <w:numPr>
+          <w:ilvl w:val="0"/>
+          <w:numId w:val="11"/>
+        </w:numPr>
+        <w:rPr>
+          <w:color w:val="4F81BD" w:themeColor="accent1"/>
+        </w:rPr>
+      </w:pPr>
+      <w:r>
+        <w:rPr>
+          <w:color w:val="4F81BD" w:themeColor="accent1"/>
+        </w:rPr>
+        <w:t>A process remains inside its critical section for a finite time only</w:t>
+      </w:r>
+    </w:p>
+    <w:p>
+      <w:pPr>
+        <w:pStyle w:val="ListParagraph"/>
+        <w:numPr>
+          <w:ilvl w:val="0"/>
+          <w:numId w:val="11"/>
+        </w:numPr>
+        <w:rPr>
+          <w:color w:val="4F81BD" w:themeColor="accent1"/>
+        </w:rPr>
+      </w:pPr>
+      <w:r>
+        <w:rPr>
+          <w:color w:val="4F81BD" w:themeColor="accent1"/>
+        </w:rPr>
+        <w:t xml:space="preserve">There are </w:t>
+      </w:r>
+      <w:r>
+        <w:rPr>
+          <w:color w:val="4F81BD" w:themeColor="accent1"/>
+        </w:rPr>
+        <w:t>ways in which the requirements for mutual exclusion can be satisfied:</w:t>
+      </w:r>
+    </w:p>
+    <w:p>
+      <w:pPr>
+        <w:pStyle w:val="ListParagraph"/>
+        <w:numPr>
+          <w:ilvl w:val="1"/>
+          <w:numId w:val="11"/>
+        </w:numPr>
+        <w:rPr>
+          <w:color w:val="4F81BD" w:themeColor="accent1"/>
+        </w:rPr>
+      </w:pPr>
+      <w:r>
+        <w:rPr>
+          <w:color w:val="4F81BD" w:themeColor="accent1"/>
+        </w:rPr>
+        <w:t>Hardware approach using special-purpose machine instructions</w:t>
+      </w:r>
+    </w:p>
+    <w:p>
+      <w:pPr>
+        <w:pStyle w:val="ListParagraph"/>
+        <w:numPr>
+          <w:ilvl w:val="1"/>
+          <w:numId w:val="11"/>
+        </w:numPr>
+        <w:rPr>
+          <w:color w:val="4F81BD" w:themeColor="accent1"/>
+        </w:rPr>
+      </w:pPr>
+      <w:r>
+        <w:rPr>
+          <w:color w:val="4F81BD" w:themeColor="accent1"/>
+        </w:rPr>
+        <w:t>Software approach</w:t>
+      </w:r>
+    </w:p>
+    <w:p>
+      <w:pPr>
+        <w:pStyle w:val="ListParagraph"/>
+      </w:pPr>
+    </w:p>
+    <w:p>
+      <w:pPr>
+        <w:pStyle w:val="ListParagraph"/>
         <w:numPr>
           <w:ilvl w:val="0"/>
           <w:numId w:val="6"/>
@@ -194,8 +1131,14 @@
           <w:ilvl w:val="1"/>
           <w:numId w:val="6"/>
         </w:numPr>
-      </w:pPr>
-      <w:r>
+        <w:rPr>
+          <w:color w:val="4F81BD" w:themeColor="accent1"/>
+        </w:rPr>
+      </w:pPr>
+      <w:r>
+        <w:rPr>
+          <w:color w:val="4F81BD" w:themeColor="accent1"/>
+        </w:rPr>
         <w:t>Sequence:</w:t>
       </w:r>
     </w:p>
@@ -207,14 +1150,26 @@
           <w:numId w:val="6"/>
         </w:numPr>
         <w:ind w:left="2410" w:hanging="430"/>
-      </w:pPr>
-      <w:r>
+        <w:rPr>
+          <w:color w:val="4F81BD" w:themeColor="accent1"/>
+        </w:rPr>
+      </w:pPr>
+      <w:r>
+        <w:rPr>
+          <w:color w:val="4F81BD" w:themeColor="accent1"/>
+        </w:rPr>
         <w:t xml:space="preserve">P1: </w:t>
       </w:r>
       <w:r>
+        <w:rPr>
+          <w:color w:val="4F81BD" w:themeColor="accent1"/>
+        </w:rPr>
         <w:t>x = 10;</w:t>
       </w:r>
       <w:r>
+        <w:rPr>
+          <w:color w:val="4F81BD" w:themeColor="accent1"/>
+        </w:rPr>
         <w:t xml:space="preserve"> // 10</w:t>
       </w:r>
     </w:p>
@@ -226,11 +1181,20 @@
           <w:numId w:val="6"/>
         </w:numPr>
         <w:ind w:left="2410" w:hanging="430"/>
-      </w:pPr>
-      <w:r>
+        <w:rPr>
+          <w:color w:val="4F81BD" w:themeColor="accent1"/>
+        </w:rPr>
+      </w:pPr>
+      <w:r>
+        <w:rPr>
+          <w:color w:val="4F81BD" w:themeColor="accent1"/>
+        </w:rPr>
         <w:t>P2: x = 10;</w:t>
       </w:r>
       <w:r>
+        <w:rPr>
+          <w:color w:val="4F81BD" w:themeColor="accent1"/>
+        </w:rPr>
         <w:t xml:space="preserve"> // 10</w:t>
       </w:r>
     </w:p>
@@ -242,8 +1206,14 @@
           <w:numId w:val="6"/>
         </w:numPr>
         <w:ind w:left="2410" w:hanging="430"/>
-      </w:pPr>
-      <w:r>
+        <w:rPr>
+          <w:color w:val="4F81BD" w:themeColor="accent1"/>
+        </w:rPr>
+      </w:pPr>
+      <w:r>
+        <w:rPr>
+          <w:color w:val="4F81BD" w:themeColor="accent1"/>
+        </w:rPr>
         <w:t>P1: while (1)</w:t>
       </w:r>
     </w:p>
@@ -255,8 +1225,14 @@
           <w:numId w:val="6"/>
         </w:numPr>
         <w:ind w:left="2410" w:hanging="430"/>
-      </w:pPr>
-      <w:r>
+        <w:rPr>
+          <w:color w:val="4F81BD" w:themeColor="accent1"/>
+        </w:rPr>
+      </w:pPr>
+      <w:r>
+        <w:rPr>
+          <w:color w:val="4F81BD" w:themeColor="accent1"/>
+        </w:rPr>
         <w:t>P2: while (1)</w:t>
       </w:r>
     </w:p>
@@ -268,8 +1244,14 @@
           <w:numId w:val="6"/>
         </w:numPr>
         <w:ind w:left="2410" w:hanging="430"/>
-      </w:pPr>
-      <w:r>
+        <w:rPr>
+          <w:color w:val="4F81BD" w:themeColor="accent1"/>
+        </w:rPr>
+      </w:pPr>
+      <w:r>
+        <w:rPr>
+          <w:color w:val="4F81BD" w:themeColor="accent1"/>
+        </w:rPr>
         <w:t>P1: x = x – 1; // 9</w:t>
       </w:r>
     </w:p>
@@ -281,8 +1263,14 @@
           <w:numId w:val="6"/>
         </w:numPr>
         <w:ind w:left="2410" w:hanging="430"/>
-      </w:pPr>
-      <w:r>
+        <w:rPr>
+          <w:color w:val="4F81BD" w:themeColor="accent1"/>
+        </w:rPr>
+      </w:pPr>
+      <w:r>
+        <w:rPr>
+          <w:color w:val="4F81BD" w:themeColor="accent1"/>
+        </w:rPr>
         <w:t>P1: x = x + 1; // 10</w:t>
       </w:r>
     </w:p>
@@ -294,8 +1282,14 @@
           <w:numId w:val="6"/>
         </w:numPr>
         <w:ind w:left="2410" w:hanging="430"/>
-      </w:pPr>
-      <w:r>
+        <w:rPr>
+          <w:color w:val="4F81BD" w:themeColor="accent1"/>
+        </w:rPr>
+      </w:pPr>
+      <w:r>
+        <w:rPr>
+          <w:color w:val="4F81BD" w:themeColor="accent1"/>
+        </w:rPr>
         <w:t>P2: x = x – 1; // 9</w:t>
       </w:r>
     </w:p>
@@ -307,8 +1301,14 @@
           <w:numId w:val="6"/>
         </w:numPr>
         <w:ind w:left="2410" w:hanging="430"/>
-      </w:pPr>
-      <w:r>
+        <w:rPr>
+          <w:color w:val="4F81BD" w:themeColor="accent1"/>
+        </w:rPr>
+      </w:pPr>
+      <w:r>
+        <w:rPr>
+          <w:color w:val="4F81BD" w:themeColor="accent1"/>
+        </w:rPr>
         <w:t>P1: if (x != 10) // true</w:t>
       </w:r>
     </w:p>
@@ -320,8 +1320,14 @@
           <w:numId w:val="6"/>
         </w:numPr>
         <w:ind w:left="2410" w:hanging="430"/>
-      </w:pPr>
-      <w:r>
+        <w:rPr>
+          <w:color w:val="4F81BD" w:themeColor="accent1"/>
+        </w:rPr>
+      </w:pPr>
+      <w:r>
+        <w:rPr>
+          <w:color w:val="4F81BD" w:themeColor="accent1"/>
+        </w:rPr>
         <w:t>P2: x = x + 1; // 10</w:t>
       </w:r>
     </w:p>
@@ -333,8 +1339,14 @@
           <w:numId w:val="6"/>
         </w:numPr>
         <w:ind w:left="2410" w:hanging="430"/>
-      </w:pPr>
-      <w:r>
+        <w:rPr>
+          <w:color w:val="4F81BD" w:themeColor="accent1"/>
+        </w:rPr>
+      </w:pPr>
+      <w:r>
+        <w:rPr>
+          <w:color w:val="4F81BD" w:themeColor="accent1"/>
+        </w:rPr>
         <w:t>P1: printf(“x is %d”, x); // “x is 10”</w:t>
       </w:r>
     </w:p>
@@ -345,8 +1357,14 @@
           <w:ilvl w:val="1"/>
           <w:numId w:val="6"/>
         </w:numPr>
-      </w:pPr>
-      <w:r>
+        <w:rPr>
+          <w:color w:val="4F81BD" w:themeColor="accent1"/>
+        </w:rPr>
+      </w:pPr>
+      <w:r>
+        <w:rPr>
+          <w:color w:val="4F81BD" w:themeColor="accent1"/>
+        </w:rPr>
         <w:t>Sequence:</w:t>
       </w:r>
     </w:p>
@@ -358,8 +1376,14 @@
           <w:numId w:val="6"/>
         </w:numPr>
         <w:ind w:left="2410" w:hanging="430"/>
-      </w:pPr>
-      <w:r>
+        <w:rPr>
+          <w:color w:val="4F81BD" w:themeColor="accent1"/>
+        </w:rPr>
+      </w:pPr>
+      <w:r>
+        <w:rPr>
+          <w:color w:val="4F81BD" w:themeColor="accent1"/>
+        </w:rPr>
         <w:t>P1: x = 10; // 10</w:t>
       </w:r>
     </w:p>
@@ -371,8 +1395,14 @@
           <w:numId w:val="6"/>
         </w:numPr>
         <w:ind w:left="2410" w:hanging="430"/>
-      </w:pPr>
-      <w:r>
+        <w:rPr>
+          <w:color w:val="4F81BD" w:themeColor="accent1"/>
+        </w:rPr>
+      </w:pPr>
+      <w:r>
+        <w:rPr>
+          <w:color w:val="4F81BD" w:themeColor="accent1"/>
+        </w:rPr>
         <w:t>P2: x = 10; // 10</w:t>
       </w:r>
     </w:p>
@@ -384,8 +1414,14 @@
           <w:numId w:val="6"/>
         </w:numPr>
         <w:ind w:left="2410" w:hanging="430"/>
-      </w:pPr>
-      <w:r>
+        <w:rPr>
+          <w:color w:val="4F81BD" w:themeColor="accent1"/>
+        </w:rPr>
+      </w:pPr>
+      <w:r>
+        <w:rPr>
+          <w:color w:val="4F81BD" w:themeColor="accent1"/>
+        </w:rPr>
         <w:t>P1: while (1)</w:t>
       </w:r>
     </w:p>
@@ -397,8 +1433,14 @@
           <w:numId w:val="6"/>
         </w:numPr>
         <w:ind w:left="2410" w:hanging="430"/>
-      </w:pPr>
-      <w:r>
+        <w:rPr>
+          <w:color w:val="4F81BD" w:themeColor="accent1"/>
+        </w:rPr>
+      </w:pPr>
+      <w:r>
+        <w:rPr>
+          <w:color w:val="4F81BD" w:themeColor="accent1"/>
+        </w:rPr>
         <w:t>P2: while (1)</w:t>
       </w:r>
     </w:p>
@@ -410,14 +1452,26 @@
           <w:numId w:val="6"/>
         </w:numPr>
         <w:ind w:left="2410" w:hanging="430"/>
-      </w:pPr>
-      <w:r>
+        <w:rPr>
+          <w:color w:val="4F81BD" w:themeColor="accent1"/>
+        </w:rPr>
+      </w:pPr>
+      <w:r>
+        <w:rPr>
+          <w:color w:val="4F81BD" w:themeColor="accent1"/>
+        </w:rPr>
         <w:t>P1: x = x – 1; //</w:t>
       </w:r>
       <w:r>
+        <w:rPr>
+          <w:color w:val="4F81BD" w:themeColor="accent1"/>
+        </w:rPr>
         <w:t xml:space="preserve"> 9</w:t>
       </w:r>
       <w:r>
+        <w:rPr>
+          <w:color w:val="4F81BD" w:themeColor="accent1"/>
+        </w:rPr>
         <w:t xml:space="preserve"> </w:t>
       </w:r>
     </w:p>
@@ -429,17 +1483,32 @@
           <w:numId w:val="6"/>
         </w:numPr>
         <w:ind w:left="2410" w:hanging="430"/>
-      </w:pPr>
-      <w:r>
+        <w:rPr>
+          <w:color w:val="4F81BD" w:themeColor="accent1"/>
+        </w:rPr>
+      </w:pPr>
+      <w:r>
+        <w:rPr>
+          <w:color w:val="4F81BD" w:themeColor="accent1"/>
+        </w:rPr>
         <w:t>P</w:t>
       </w:r>
       <w:r>
+        <w:rPr>
+          <w:color w:val="4F81BD" w:themeColor="accent1"/>
+        </w:rPr>
         <w:t>2</w:t>
       </w:r>
       <w:r>
+        <w:rPr>
+          <w:color w:val="4F81BD" w:themeColor="accent1"/>
+        </w:rPr>
         <w:t>: LD R0,X</w:t>
       </w:r>
       <w:r>
+        <w:rPr>
+          <w:color w:val="4F81BD" w:themeColor="accent1"/>
+        </w:rPr>
         <w:t xml:space="preserve"> // 9</w:t>
       </w:r>
     </w:p>
@@ -451,17 +1520,32 @@
           <w:numId w:val="6"/>
         </w:numPr>
         <w:ind w:left="2410" w:hanging="430"/>
-      </w:pPr>
-      <w:r>
+        <w:rPr>
+          <w:color w:val="4F81BD" w:themeColor="accent1"/>
+        </w:rPr>
+      </w:pPr>
+      <w:r>
+        <w:rPr>
+          <w:color w:val="4F81BD" w:themeColor="accent1"/>
+        </w:rPr>
         <w:t>P</w:t>
       </w:r>
       <w:r>
+        <w:rPr>
+          <w:color w:val="4F81BD" w:themeColor="accent1"/>
+        </w:rPr>
         <w:t>2</w:t>
       </w:r>
       <w:r>
+        <w:rPr>
+          <w:color w:val="4F81BD" w:themeColor="accent1"/>
+        </w:rPr>
         <w:t xml:space="preserve">: </w:t>
       </w:r>
       <w:r>
+        <w:rPr>
+          <w:color w:val="4F81BD" w:themeColor="accent1"/>
+        </w:rPr>
         <w:t>DEC R0 // 8</w:t>
       </w:r>
     </w:p>
@@ -473,14 +1557,26 @@
           <w:numId w:val="6"/>
         </w:numPr>
         <w:ind w:left="2410" w:hanging="430"/>
-      </w:pPr>
-      <w:r>
+        <w:rPr>
+          <w:color w:val="4F81BD" w:themeColor="accent1"/>
+        </w:rPr>
+      </w:pPr>
+      <w:r>
+        <w:rPr>
+          <w:color w:val="4F81BD" w:themeColor="accent1"/>
+        </w:rPr>
         <w:t>P</w:t>
       </w:r>
       <w:r>
+        <w:rPr>
+          <w:color w:val="4F81BD" w:themeColor="accent1"/>
+        </w:rPr>
         <w:t>1: x = x + 1; // 10</w:t>
       </w:r>
       <w:r>
+        <w:rPr>
+          <w:color w:val="4F81BD" w:themeColor="accent1"/>
+        </w:rPr>
         <w:t xml:space="preserve"> </w:t>
       </w:r>
     </w:p>
@@ -492,61 +1588,190 @@
           <w:numId w:val="6"/>
         </w:numPr>
         <w:ind w:left="2410" w:hanging="430"/>
-      </w:pPr>
-      <w:r>
+        <w:rPr>
+          <w:color w:val="4F81BD" w:themeColor="accent1"/>
+        </w:rPr>
+      </w:pPr>
+      <w:r>
+        <w:rPr>
+          <w:color w:val="4F81BD" w:themeColor="accent1"/>
+        </w:rPr>
         <w:t>P</w:t>
       </w:r>
       <w:r>
+        <w:rPr>
+          <w:color w:val="4F81BD" w:themeColor="accent1"/>
+        </w:rPr>
         <w:t>2: STO R0; // 8</w:t>
+      </w:r>
+      <w:r>
+        <w:rPr>
+          <w:color w:val="4F81BD" w:themeColor="accent1"/>
+        </w:rPr>
+        <w:t xml:space="preserve"> </w:t>
+      </w:r>
+    </w:p>
+    <w:p>
+      <w:pPr>
+        <w:pStyle w:val="ListParagraph"/>
+        <w:numPr>
+          <w:ilvl w:val="2"/>
+          <w:numId w:val="6"/>
+        </w:numPr>
+        <w:ind w:left="2410" w:hanging="430"/>
+        <w:rPr>
+          <w:color w:val="4F81BD" w:themeColor="accent1"/>
+        </w:rPr>
+      </w:pPr>
+      <w:r>
+        <w:rPr>
+          <w:color w:val="4F81BD" w:themeColor="accent1"/>
+        </w:rPr>
+        <w:t>P1: if (x != 10) // true</w:t>
+      </w:r>
+    </w:p>
+    <w:p>
+      <w:pPr>
+        <w:pStyle w:val="ListParagraph"/>
+        <w:numPr>
+          <w:ilvl w:val="2"/>
+          <w:numId w:val="6"/>
+        </w:numPr>
+        <w:ind w:left="2410" w:hanging="430"/>
+        <w:rPr>
+          <w:color w:val="4F81BD" w:themeColor="accent1"/>
+        </w:rPr>
+      </w:pPr>
+      <w:r>
+        <w:rPr>
+          <w:color w:val="4F81BD" w:themeColor="accent1"/>
+        </w:rPr>
+        <w:t>P1: printf(“x is %d”, x) // “x is 8”</w:t>
+      </w:r>
+    </w:p>
+    <w:p>
+      <w:pPr>
+        <w:pStyle w:val="ListParagraph"/>
+      </w:pPr>
+    </w:p>
+    <w:p>
+      <w:pPr>
+        <w:pStyle w:val="ListParagraph"/>
+        <w:numPr>
+          <w:ilvl w:val="0"/>
+          <w:numId w:val="6"/>
+        </w:numPr>
+      </w:pPr>
+      <w:r>
+        <w:t>What is mutual exclusion hardware support? What are the advantages and disadvantages of this method?</w:t>
+      </w:r>
+    </w:p>
+    <w:p>
+      <w:pPr>
+        <w:pStyle w:val="ListParagraph"/>
+      </w:pPr>
+    </w:p>
+    <w:p>
+      <w:pPr>
+        <w:pStyle w:val="ListParagraph"/>
+      </w:pPr>
+      <w:r>
+        <w:t>There are several approaches to mutual exclusion:</w:t>
+      </w:r>
+    </w:p>
+    <w:p>
+      <w:pPr>
+        <w:pStyle w:val="ListParagraph"/>
+      </w:pPr>
+    </w:p>
+    <w:p>
+      <w:pPr>
+        <w:pStyle w:val="ListParagraph"/>
+        <w:rPr>
+          <w:b/>
+        </w:rPr>
+      </w:pPr>
+      <w:r>
+        <w:rPr>
+          <w:b/>
+        </w:rPr>
+        <w:t>Interrupt Disabling</w:t>
+      </w:r>
+    </w:p>
+    <w:p>
+      <w:pPr>
+        <w:pStyle w:val="ListParagraph"/>
+      </w:pPr>
+      <w:r>
+        <w:t xml:space="preserve">If a resources needs to be locked, the system </w:t>
+      </w:r>
+      <w:r>
+        <w:t>will create a critical section by disabling all interrupts, effectively preventing other processes from interrupting the current processes.</w:t>
+      </w:r>
+      <w:r>
+        <w:t xml:space="preserve"> Although this tech</w:t>
+      </w:r>
+      <w:r>
+        <w:t>nique guarantees</w:t>
+      </w:r>
+      <w:r>
+        <w:t xml:space="preserve"> mutual exclusion</w:t>
+      </w:r>
+      <w:r>
+        <w:t xml:space="preserve">, </w:t>
+      </w:r>
+      <w:r>
+        <w:t xml:space="preserve">the process will not be able to interleave processes. Furthermore, it will </w:t>
+      </w:r>
+      <w:r>
+        <w:t>only work with a uniprocessor system, and not work i</w:t>
+      </w:r>
+      <w:r>
+        <w:t xml:space="preserve">n a multiprocessor architecture: </w:t>
+      </w:r>
+      <w:r>
+        <w:t>More than one process can be running on each processor at the same time</w:t>
+      </w:r>
+      <w:r>
+        <w:t xml:space="preserve"> that can interrupt each other</w:t>
       </w:r>
       <w:bookmarkStart w:id="0" w:name="_GoBack"/>
       <w:bookmarkEnd w:id="0"/>
       <w:r>
-        <w:t xml:space="preserve"> </w:t>
-      </w:r>
-    </w:p>
-    <w:p>
-      <w:pPr>
-        <w:pStyle w:val="ListParagraph"/>
-        <w:numPr>
-          <w:ilvl w:val="2"/>
-          <w:numId w:val="6"/>
-        </w:numPr>
-        <w:ind w:left="2410" w:hanging="430"/>
-      </w:pPr>
-      <w:r>
-        <w:t>P1: if (x != 10) // true</w:t>
-      </w:r>
-    </w:p>
-    <w:p>
-      <w:pPr>
-        <w:pStyle w:val="ListParagraph"/>
-        <w:numPr>
-          <w:ilvl w:val="2"/>
-          <w:numId w:val="6"/>
-        </w:numPr>
-        <w:ind w:left="2410" w:hanging="430"/>
-      </w:pPr>
-      <w:r>
-        <w:t>P1: printf(“x is %d”, x) // “x is 8”</w:t>
-      </w:r>
-    </w:p>
-    <w:p>
-      <w:pPr>
-        <w:pStyle w:val="ListParagraph"/>
-      </w:pPr>
-    </w:p>
-    <w:p>
-      <w:pPr>
-        <w:pStyle w:val="ListParagraph"/>
-        <w:numPr>
-          <w:ilvl w:val="0"/>
-          <w:numId w:val="6"/>
-        </w:numPr>
-      </w:pPr>
-      <w:r>
-        <w:t>What is mutual exclusion hardware support? What are the advantages and disadvantages of this method?</w:t>
-      </w:r>
+        <w:t xml:space="preserve">, breaking the mutual exclusion </w:t>
+      </w:r>
+      <w:r>
+        <w:t>guarantee.</w:t>
+      </w:r>
+    </w:p>
+    <w:p>
+      <w:pPr>
+        <w:pStyle w:val="ListParagraph"/>
+      </w:pPr>
+    </w:p>
+    <w:p>
+      <w:pPr>
+        <w:pStyle w:val="ListParagraph"/>
+        <w:rPr>
+          <w:b/>
+        </w:rPr>
+      </w:pPr>
+      <w:r>
+        <w:rPr>
+          <w:b/>
+        </w:rPr>
+        <w:t>Special Machine Instructions</w:t>
+      </w:r>
+    </w:p>
+    <w:p>
+      <w:pPr>
+        <w:pStyle w:val="ListParagraph"/>
+      </w:pPr>
+    </w:p>
+    <w:p>
+      <w:pPr>
+        <w:pStyle w:val="ListParagraph"/>
+      </w:pPr>
     </w:p>
     <w:p>
       <w:pPr>
@@ -640,7 +1865,28 @@
 
 <file path=word/numbering.xml><?xml version="1.0" encoding="utf-8"?>
 <w:numbering xmlns:wpc="http://schemas.microsoft.com/office/word/2010/wordprocessingCanvas" xmlns:mc="http://schemas.openxmlformats.org/markup-compatibility/2006" xmlns:o="urn:schemas-microsoft-com:office:office" xmlns:r="http://schemas.openxmlformats.org/officeDocument/2006/relationships" xmlns:m="http://schemas.openxmlformats.org/officeDocument/2006/math" xmlns:v="urn:schemas-microsoft-com:vml" xmlns:wp14="http://schemas.microsoft.com/office/word/2010/wordprocessingDrawing" xmlns:wp="http://schemas.openxmlformats.org/drawingml/2006/wordprocessingDrawing" xmlns:w10="urn:schemas-microsoft-com:office:word" xmlns:w="http://schemas.openxmlformats.org/wordprocessingml/2006/main" xmlns:w14="http://schemas.microsoft.com/office/word/2010/wordml" xmlns:w15="http://schemas.microsoft.com/office/word/2012/wordml" xmlns:wpg="http://schemas.microsoft.com/office/word/2010/wordprocessingGroup" xmlns:wpi="http://schemas.microsoft.com/office/word/2010/wordprocessingInk" xmlns:wne="http://schemas.microsoft.com/office/word/2006/wordml" xmlns:wps="http://schemas.microsoft.com/office/word/2010/wordprocessingShape" mc:Ignorable="w14 w15 wp14">
-  <w:abstractNum w:abstractNumId="0">
+  <w:abstractNum w:abstractNumId="0" w15:restartNumberingAfterBreak="0">
+    <w:nsid w:val="FFFFFF89"/>
+    <w:multiLevelType w:val="singleLevel"/>
+    <w:tmpl w:val="3F6EC304"/>
+    <w:lvl w:ilvl="0">
+      <w:start w:val="1"/>
+      <w:numFmt w:val="bullet"/>
+      <w:pStyle w:val="ListBullet"/>
+      <w:lvlText w:val=""/>
+      <w:lvlJc w:val="left"/>
+      <w:pPr>
+        <w:tabs>
+          <w:tab w:val="num" w:pos="360"/>
+        </w:tabs>
+        <w:ind w:left="360" w:hanging="360"/>
+      </w:pPr>
+      <w:rPr>
+        <w:rFonts w:ascii="Symbol" w:hAnsi="Symbol" w:hint="default"/>
+      </w:rPr>
+    </w:lvl>
+  </w:abstractNum>
+  <w:abstractNum w:abstractNumId="1" w15:restartNumberingAfterBreak="0">
     <w:nsid w:val="010F58B5"/>
     <w:multiLevelType w:val="hybridMultilevel"/>
     <w:tmpl w:val="BB02BEF6"/>
@@ -780,7 +2026,7 @@
       </w:rPr>
     </w:lvl>
   </w:abstractNum>
-  <w:abstractNum w:abstractNumId="1">
+  <w:abstractNum w:abstractNumId="2" w15:restartNumberingAfterBreak="0">
     <w:nsid w:val="0C3B69A3"/>
     <w:multiLevelType w:val="hybridMultilevel"/>
     <w:tmpl w:val="5DDEA66E"/>
@@ -869,7 +2115,7 @@
       </w:pPr>
     </w:lvl>
   </w:abstractNum>
-  <w:abstractNum w:abstractNumId="2">
+  <w:abstractNum w:abstractNumId="3" w15:restartNumberingAfterBreak="0">
     <w:nsid w:val="11150095"/>
     <w:multiLevelType w:val="hybridMultilevel"/>
     <w:tmpl w:val="CAB8ADFE"/>
@@ -958,7 +2204,119 @@
       </w:pPr>
     </w:lvl>
   </w:abstractNum>
-  <w:abstractNum w:abstractNumId="3">
+  <w:abstractNum w:abstractNumId="4" w15:restartNumberingAfterBreak="0">
+    <w:nsid w:val="123D5B75"/>
+    <w:multiLevelType w:val="hybridMultilevel"/>
+    <w:tmpl w:val="D9785FC0"/>
+    <w:lvl w:ilvl="0" w:tplc="01D485C2">
+      <w:numFmt w:val="bullet"/>
+      <w:lvlText w:val="-"/>
+      <w:lvlJc w:val="left"/>
+      <w:pPr>
+        <w:ind w:left="1080" w:hanging="360"/>
+      </w:pPr>
+      <w:rPr>
+        <w:rFonts w:ascii="Times New Roman" w:eastAsia="Times New Roman" w:hAnsi="Times New Roman" w:cs="Times New Roman" w:hint="default"/>
+      </w:rPr>
+    </w:lvl>
+    <w:lvl w:ilvl="1" w:tplc="10090003">
+      <w:start w:val="1"/>
+      <w:numFmt w:val="bullet"/>
+      <w:lvlText w:val="o"/>
+      <w:lvlJc w:val="left"/>
+      <w:pPr>
+        <w:ind w:left="1800" w:hanging="360"/>
+      </w:pPr>
+      <w:rPr>
+        <w:rFonts w:ascii="Courier New" w:hAnsi="Courier New" w:cs="Courier New" w:hint="default"/>
+      </w:rPr>
+    </w:lvl>
+    <w:lvl w:ilvl="2" w:tplc="10090005" w:tentative="1">
+      <w:start w:val="1"/>
+      <w:numFmt w:val="bullet"/>
+      <w:lvlText w:val=""/>
+      <w:lvlJc w:val="left"/>
+      <w:pPr>
+        <w:ind w:left="2520" w:hanging="360"/>
+      </w:pPr>
+      <w:rPr>
+        <w:rFonts w:ascii="Wingdings" w:hAnsi="Wingdings" w:hint="default"/>
+      </w:rPr>
+    </w:lvl>
+    <w:lvl w:ilvl="3" w:tplc="10090001" w:tentative="1">
+      <w:start w:val="1"/>
+      <w:numFmt w:val="bullet"/>
+      <w:lvlText w:val=""/>
+      <w:lvlJc w:val="left"/>
+      <w:pPr>
+        <w:ind w:left="3240" w:hanging="360"/>
+      </w:pPr>
+      <w:rPr>
+        <w:rFonts w:ascii="Symbol" w:hAnsi="Symbol" w:hint="default"/>
+      </w:rPr>
+    </w:lvl>
+    <w:lvl w:ilvl="4" w:tplc="10090003" w:tentative="1">
+      <w:start w:val="1"/>
+      <w:numFmt w:val="bullet"/>
+      <w:lvlText w:val="o"/>
+      <w:lvlJc w:val="left"/>
+      <w:pPr>
+        <w:ind w:left="3960" w:hanging="360"/>
+      </w:pPr>
+      <w:rPr>
+        <w:rFonts w:ascii="Courier New" w:hAnsi="Courier New" w:cs="Courier New" w:hint="default"/>
+      </w:rPr>
+    </w:lvl>
+    <w:lvl w:ilvl="5" w:tplc="10090005" w:tentative="1">
+      <w:start w:val="1"/>
+      <w:numFmt w:val="bullet"/>
+      <w:lvlText w:val=""/>
+      <w:lvlJc w:val="left"/>
+      <w:pPr>
+        <w:ind w:left="4680" w:hanging="360"/>
+      </w:pPr>
+      <w:rPr>
+        <w:rFonts w:ascii="Wingdings" w:hAnsi="Wingdings" w:hint="default"/>
+      </w:rPr>
+    </w:lvl>
+    <w:lvl w:ilvl="6" w:tplc="10090001" w:tentative="1">
+      <w:start w:val="1"/>
+      <w:numFmt w:val="bullet"/>
+      <w:lvlText w:val=""/>
+      <w:lvlJc w:val="left"/>
+      <w:pPr>
+        <w:ind w:left="5400" w:hanging="360"/>
+      </w:pPr>
+      <w:rPr>
+        <w:rFonts w:ascii="Symbol" w:hAnsi="Symbol" w:hint="default"/>
+      </w:rPr>
+    </w:lvl>
+    <w:lvl w:ilvl="7" w:tplc="10090003" w:tentative="1">
+      <w:start w:val="1"/>
+      <w:numFmt w:val="bullet"/>
+      <w:lvlText w:val="o"/>
+      <w:lvlJc w:val="left"/>
+      <w:pPr>
+        <w:ind w:left="6120" w:hanging="360"/>
+      </w:pPr>
+      <w:rPr>
+        <w:rFonts w:ascii="Courier New" w:hAnsi="Courier New" w:cs="Courier New" w:hint="default"/>
+      </w:rPr>
+    </w:lvl>
+    <w:lvl w:ilvl="8" w:tplc="10090005" w:tentative="1">
+      <w:start w:val="1"/>
+      <w:numFmt w:val="bullet"/>
+      <w:lvlText w:val=""/>
+      <w:lvlJc w:val="left"/>
+      <w:pPr>
+        <w:ind w:left="6840" w:hanging="360"/>
+      </w:pPr>
+      <w:rPr>
+        <w:rFonts w:ascii="Wingdings" w:hAnsi="Wingdings" w:hint="default"/>
+      </w:rPr>
+    </w:lvl>
+  </w:abstractNum>
+  <w:abstractNum w:abstractNumId="5" w15:restartNumberingAfterBreak="0">
     <w:nsid w:val="1DC54C73"/>
     <w:multiLevelType w:val="hybridMultilevel"/>
     <w:tmpl w:val="29E45DDE"/>
@@ -1047,7 +2405,7 @@
       </w:pPr>
     </w:lvl>
   </w:abstractNum>
-  <w:abstractNum w:abstractNumId="4">
+  <w:abstractNum w:abstractNumId="6" w15:restartNumberingAfterBreak="0">
     <w:nsid w:val="3CC33F17"/>
     <w:multiLevelType w:val="singleLevel"/>
     <w:tmpl w:val="0809000F"/>
@@ -1064,7 +2422,7 @@
       </w:pPr>
     </w:lvl>
   </w:abstractNum>
-  <w:abstractNum w:abstractNumId="5">
+  <w:abstractNum w:abstractNumId="7" w15:restartNumberingAfterBreak="0">
     <w:nsid w:val="42630A1B"/>
     <w:multiLevelType w:val="hybridMultilevel"/>
     <w:tmpl w:val="03D8F2CA"/>
@@ -1153,7 +2511,7 @@
       </w:pPr>
     </w:lvl>
   </w:abstractNum>
-  <w:abstractNum w:abstractNumId="6">
+  <w:abstractNum w:abstractNumId="8" w15:restartNumberingAfterBreak="0">
     <w:nsid w:val="4FFA791F"/>
     <w:multiLevelType w:val="hybridMultilevel"/>
     <w:tmpl w:val="CF5EDA04"/>
@@ -1293,7 +2651,119 @@
       </w:rPr>
     </w:lvl>
   </w:abstractNum>
-  <w:abstractNum w:abstractNumId="7">
+  <w:abstractNum w:abstractNumId="9" w15:restartNumberingAfterBreak="0">
+    <w:nsid w:val="6FD50EC7"/>
+    <w:multiLevelType w:val="hybridMultilevel"/>
+    <w:tmpl w:val="A16C1320"/>
+    <w:lvl w:ilvl="0" w:tplc="C290C10C">
+      <w:numFmt w:val="bullet"/>
+      <w:lvlText w:val="-"/>
+      <w:lvlJc w:val="left"/>
+      <w:pPr>
+        <w:ind w:left="1080" w:hanging="360"/>
+      </w:pPr>
+      <w:rPr>
+        <w:rFonts w:ascii="Times New Roman" w:eastAsia="Times New Roman" w:hAnsi="Times New Roman" w:cs="Times New Roman" w:hint="default"/>
+      </w:rPr>
+    </w:lvl>
+    <w:lvl w:ilvl="1" w:tplc="10090003" w:tentative="1">
+      <w:start w:val="1"/>
+      <w:numFmt w:val="bullet"/>
+      <w:lvlText w:val="o"/>
+      <w:lvlJc w:val="left"/>
+      <w:pPr>
+        <w:ind w:left="1800" w:hanging="360"/>
+      </w:pPr>
+      <w:rPr>
+        <w:rFonts w:ascii="Courier New" w:hAnsi="Courier New" w:cs="Courier New" w:hint="default"/>
+      </w:rPr>
+    </w:lvl>
+    <w:lvl w:ilvl="2" w:tplc="10090005" w:tentative="1">
+      <w:start w:val="1"/>
+      <w:numFmt w:val="bullet"/>
+      <w:lvlText w:val=""/>
+      <w:lvlJc w:val="left"/>
+      <w:pPr>
+        <w:ind w:left="2520" w:hanging="360"/>
+      </w:pPr>
+      <w:rPr>
+        <w:rFonts w:ascii="Wingdings" w:hAnsi="Wingdings" w:hint="default"/>
+      </w:rPr>
+    </w:lvl>
+    <w:lvl w:ilvl="3" w:tplc="10090001" w:tentative="1">
+      <w:start w:val="1"/>
+      <w:numFmt w:val="bullet"/>
+      <w:lvlText w:val=""/>
+      <w:lvlJc w:val="left"/>
+      <w:pPr>
+        <w:ind w:left="3240" w:hanging="360"/>
+      </w:pPr>
+      <w:rPr>
+        <w:rFonts w:ascii="Symbol" w:hAnsi="Symbol" w:hint="default"/>
+      </w:rPr>
+    </w:lvl>
+    <w:lvl w:ilvl="4" w:tplc="10090003" w:tentative="1">
+      <w:start w:val="1"/>
+      <w:numFmt w:val="bullet"/>
+      <w:lvlText w:val="o"/>
+      <w:lvlJc w:val="left"/>
+      <w:pPr>
+        <w:ind w:left="3960" w:hanging="360"/>
+      </w:pPr>
+      <w:rPr>
+        <w:rFonts w:ascii="Courier New" w:hAnsi="Courier New" w:cs="Courier New" w:hint="default"/>
+      </w:rPr>
+    </w:lvl>
+    <w:lvl w:ilvl="5" w:tplc="10090005" w:tentative="1">
+      <w:start w:val="1"/>
+      <w:numFmt w:val="bullet"/>
+      <w:lvlText w:val=""/>
+      <w:lvlJc w:val="left"/>
+      <w:pPr>
+        <w:ind w:left="4680" w:hanging="360"/>
+      </w:pPr>
+      <w:rPr>
+        <w:rFonts w:ascii="Wingdings" w:hAnsi="Wingdings" w:hint="default"/>
+      </w:rPr>
+    </w:lvl>
+    <w:lvl w:ilvl="6" w:tplc="10090001" w:tentative="1">
+      <w:start w:val="1"/>
+      <w:numFmt w:val="bullet"/>
+      <w:lvlText w:val=""/>
+      <w:lvlJc w:val="left"/>
+      <w:pPr>
+        <w:ind w:left="5400" w:hanging="360"/>
+      </w:pPr>
+      <w:rPr>
+        <w:rFonts w:ascii="Symbol" w:hAnsi="Symbol" w:hint="default"/>
+      </w:rPr>
+    </w:lvl>
+    <w:lvl w:ilvl="7" w:tplc="10090003" w:tentative="1">
+      <w:start w:val="1"/>
+      <w:numFmt w:val="bullet"/>
+      <w:lvlText w:val="o"/>
+      <w:lvlJc w:val="left"/>
+      <w:pPr>
+        <w:ind w:left="6120" w:hanging="360"/>
+      </w:pPr>
+      <w:rPr>
+        <w:rFonts w:ascii="Courier New" w:hAnsi="Courier New" w:cs="Courier New" w:hint="default"/>
+      </w:rPr>
+    </w:lvl>
+    <w:lvl w:ilvl="8" w:tplc="10090005" w:tentative="1">
+      <w:start w:val="1"/>
+      <w:numFmt w:val="bullet"/>
+      <w:lvlText w:val=""/>
+      <w:lvlJc w:val="left"/>
+      <w:pPr>
+        <w:ind w:left="6840" w:hanging="360"/>
+      </w:pPr>
+      <w:rPr>
+        <w:rFonts w:ascii="Wingdings" w:hAnsi="Wingdings" w:hint="default"/>
+      </w:rPr>
+    </w:lvl>
+  </w:abstractNum>
+  <w:abstractNum w:abstractNumId="10" w15:restartNumberingAfterBreak="0">
     <w:nsid w:val="75297DA4"/>
     <w:multiLevelType w:val="hybridMultilevel"/>
     <w:tmpl w:val="8D649E12"/>
@@ -1380,28 +2850,37 @@
     </w:lvl>
   </w:abstractNum>
   <w:num w:numId="1">
-    <w:abstractNumId w:val="4"/>
+    <w:abstractNumId w:val="6"/>
   </w:num>
   <w:num w:numId="2">
+    <w:abstractNumId w:val="2"/>
+  </w:num>
+  <w:num w:numId="3">
     <w:abstractNumId w:val="1"/>
   </w:num>
-  <w:num w:numId="3">
+  <w:num w:numId="4">
+    <w:abstractNumId w:val="5"/>
+  </w:num>
+  <w:num w:numId="5">
+    <w:abstractNumId w:val="3"/>
+  </w:num>
+  <w:num w:numId="6">
+    <w:abstractNumId w:val="10"/>
+  </w:num>
+  <w:num w:numId="7">
+    <w:abstractNumId w:val="8"/>
+  </w:num>
+  <w:num w:numId="8">
+    <w:abstractNumId w:val="7"/>
+  </w:num>
+  <w:num w:numId="9">
+    <w:abstractNumId w:val="9"/>
+  </w:num>
+  <w:num w:numId="10">
     <w:abstractNumId w:val="0"/>
   </w:num>
-  <w:num w:numId="4">
-    <w:abstractNumId w:val="3"/>
-  </w:num>
-  <w:num w:numId="5">
-    <w:abstractNumId w:val="2"/>
-  </w:num>
-  <w:num w:numId="6">
-    <w:abstractNumId w:val="7"/>
-  </w:num>
-  <w:num w:numId="7">
-    <w:abstractNumId w:val="6"/>
-  </w:num>
-  <w:num w:numId="8">
-    <w:abstractNumId w:val="5"/>
+  <w:num w:numId="11">
+    <w:abstractNumId w:val="4"/>
   </w:num>
 </w:numbering>
 </file>
@@ -1873,6 +3352,51 @@
       <w:contextualSpacing/>
     </w:pPr>
   </w:style>
+  <w:style w:type="table" w:styleId="TableGrid">
+    <w:name w:val="Table Grid"/>
+    <w:basedOn w:val="TableNormal"/>
+    <w:uiPriority w:val="59"/>
+    <w:rsid w:val="00F83C8D"/>
+    <w:tblPr>
+      <w:tblBorders>
+        <w:top w:val="single" w:sz="4" w:space="0" w:color="auto"/>
+        <w:left w:val="single" w:sz="4" w:space="0" w:color="auto"/>
+        <w:bottom w:val="single" w:sz="4" w:space="0" w:color="auto"/>
+        <w:right w:val="single" w:sz="4" w:space="0" w:color="auto"/>
+        <w:insideH w:val="single" w:sz="4" w:space="0" w:color="auto"/>
+        <w:insideV w:val="single" w:sz="4" w:space="0" w:color="auto"/>
+      </w:tblBorders>
+    </w:tblPr>
+  </w:style>
+  <w:style w:type="table" w:styleId="TableGridLight">
+    <w:name w:val="Grid Table Light"/>
+    <w:basedOn w:val="TableNormal"/>
+    <w:uiPriority w:val="40"/>
+    <w:rsid w:val="00931B62"/>
+    <w:tblPr>
+      <w:tblBorders>
+        <w:top w:val="single" w:sz="4" w:space="0" w:color="BFBFBF" w:themeColor="background1" w:themeShade="BF"/>
+        <w:left w:val="single" w:sz="4" w:space="0" w:color="BFBFBF" w:themeColor="background1" w:themeShade="BF"/>
+        <w:bottom w:val="single" w:sz="4" w:space="0" w:color="BFBFBF" w:themeColor="background1" w:themeShade="BF"/>
+        <w:right w:val="single" w:sz="4" w:space="0" w:color="BFBFBF" w:themeColor="background1" w:themeShade="BF"/>
+        <w:insideH w:val="single" w:sz="4" w:space="0" w:color="BFBFBF" w:themeColor="background1" w:themeShade="BF"/>
+        <w:insideV w:val="single" w:sz="4" w:space="0" w:color="BFBFBF" w:themeColor="background1" w:themeShade="BF"/>
+      </w:tblBorders>
+    </w:tblPr>
+  </w:style>
+  <w:style w:type="paragraph" w:styleId="ListBullet">
+    <w:name w:val="List Bullet"/>
+    <w:basedOn w:val="Normal"/>
+    <w:uiPriority w:val="99"/>
+    <w:unhideWhenUsed/>
+    <w:rsid w:val="00B61AA2"/>
+    <w:pPr>
+      <w:numPr>
+        <w:numId w:val="10"/>
+      </w:numPr>
+      <w:contextualSpacing/>
+    </w:pPr>
+  </w:style>
 </w:styles>
 </file>
 
@@ -2166,7 +3690,7 @@
 </file>
 
 <file path=customXml/itemProps1.xml><?xml version="1.0" encoding="utf-8"?>
-<ds:datastoreItem xmlns:ds="http://schemas.openxmlformats.org/officeDocument/2006/customXml" ds:itemID="{18D50115-C3F3-4FFB-973D-061D2BF2CF5C}">
+<ds:datastoreItem xmlns:ds="http://schemas.openxmlformats.org/officeDocument/2006/customXml" ds:itemID="{8921DF3A-AD48-470F-924B-564659D03F9B}">
   <ds:schemaRefs>
     <ds:schemaRef ds:uri="http://schemas.openxmlformats.org/officeDocument/2006/bibliography"/>
   </ds:schemaRefs>

</xml_diff>